<commit_message>
Mise à disposition initiale
</commit_message>
<xml_diff>
--- a/docs/MS - Microsoft Entra ID - Guide de configuration MIE et navigation sans couture V0.3.docx
+++ b/docs/MS - Microsoft Entra ID - Guide de configuration MIE et navigation sans couture V0.3.docx
@@ -663,7 +663,23 @@
               <w:sz w:val="18"/>
               <w:szCs w:val="20"/>
             </w:rPr>
-            <w:t>Microsoft et tous les contributeurs se réservent tous les autres droits, que ce soit au titre de leurs droits d'auteur, de leurs brevets ou de leurs marques respectives, que ce soit de manière implicite, par préclusion ou de toute autre manière.</w:t>
+            <w:t xml:space="preserve">Microsoft et tous les contributeurs se réservent tous les autres droits, que ce soit au titre de leurs droits d'auteur, de leurs brevets ou de leurs marques respectives, que ce soit de manière implicite, par </w:t>
+          </w:r>
+          <w:proofErr w:type="spellStart"/>
+          <w:r>
+            <w:rPr>
+              <w:sz w:val="18"/>
+              <w:szCs w:val="20"/>
+            </w:rPr>
+            <w:t>préclusion</w:t>
+          </w:r>
+          <w:proofErr w:type="spellEnd"/>
+          <w:r>
+            <w:rPr>
+              <w:sz w:val="18"/>
+              <w:szCs w:val="20"/>
+            </w:rPr>
+            <w:t xml:space="preserve"> ou de toute autre manière.</w:t>
           </w:r>
         </w:p>
         <w:bookmarkEnd w:id="0"/>
@@ -2683,8 +2699,8 @@
         <w:pStyle w:val="Titre2"/>
       </w:pPr>
       <w:bookmarkStart w:id="4" w:name="_Toc152172703"/>
-      <w:bookmarkStart w:id="5" w:name="_Toc152172700"/>
-      <w:bookmarkStart w:id="6" w:name="_Toc159338842"/>
+      <w:bookmarkStart w:id="5" w:name="_Toc159338842"/>
+      <w:bookmarkStart w:id="6" w:name="_Toc152172700"/>
       <w:r>
         <w:t>P</w:t>
       </w:r>
@@ -2701,7 +2717,7 @@
       <w:r>
         <w:t xml:space="preserve"> et du POC technique</w:t>
       </w:r>
-      <w:bookmarkEnd w:id="6"/>
+      <w:bookmarkEnd w:id="5"/>
     </w:p>
     <w:p>
       <w:pPr>
@@ -3197,8 +3213,16 @@
         <w:rPr>
           <w:rFonts w:ascii="Segoe UI Semibold" w:hAnsi="Segoe UI Semibold" w:cs="Segoe UI Semibold"/>
         </w:rPr>
-        <w:t>dentifier avec EntraID</w:t>
-      </w:r>
+        <w:t xml:space="preserve">dentifier avec </w:t>
+      </w:r>
+      <w:proofErr w:type="spellStart"/>
+      <w:r>
+        <w:rPr>
+          <w:rFonts w:ascii="Segoe UI Semibold" w:hAnsi="Segoe UI Semibold" w:cs="Segoe UI Semibold"/>
+        </w:rPr>
+        <w:t>EntraID</w:t>
+      </w:r>
+      <w:proofErr w:type="spellEnd"/>
       <w:r>
         <w:t>.</w:t>
       </w:r>
@@ -3506,12 +3530,14 @@
         </w:rPr>
         <w:t>D’un point de vue technique, le protocole utilisé dans ces redirections et échanges est le standard de l’industrie OpenID Connect (OIDC) avec le flux de code d’autorisation (</w:t>
       </w:r>
+      <w:proofErr w:type="spellStart"/>
       <w:r>
         <w:rPr>
           <w:rFonts w:cs="Arial"/>
         </w:rPr>
         <w:t>authorization</w:t>
       </w:r>
+      <w:proofErr w:type="spellEnd"/>
       <w:r>
         <w:rPr>
           <w:rFonts w:cs="Arial"/>
@@ -4256,8 +4282,8 @@
       <w:pPr>
         <w:pStyle w:val="Titre2"/>
       </w:pPr>
-      <w:bookmarkStart w:id="8" w:name="_Hlk155878813"/>
-      <w:bookmarkStart w:id="9" w:name="_Toc159338843"/>
+      <w:bookmarkStart w:id="8" w:name="_Toc159338843"/>
+      <w:bookmarkStart w:id="9" w:name="_Hlk155878813"/>
       <w:bookmarkEnd w:id="3"/>
       <w:r>
         <w:t>Obje</w:t>
@@ -4274,11 +4300,11 @@
       <w:r>
         <w:t xml:space="preserve"> du </w:t>
       </w:r>
-      <w:bookmarkEnd w:id="5"/>
+      <w:bookmarkEnd w:id="6"/>
       <w:r>
         <w:t>guide</w:t>
       </w:r>
-      <w:bookmarkEnd w:id="9"/>
+      <w:bookmarkEnd w:id="8"/>
     </w:p>
     <w:p>
       <w:pPr>
@@ -5199,7 +5225,7 @@
         </w:rPr>
         <w:t>. Nous invitons le lectorat à s’y reporter.</w:t>
       </w:r>
-      <w:bookmarkEnd w:id="8"/>
+      <w:bookmarkEnd w:id="9"/>
       <w:bookmarkEnd w:id="12"/>
     </w:p>
     <w:p>
@@ -5209,8 +5235,8 @@
           <w:lang w:val="fr-FR"/>
         </w:rPr>
       </w:pPr>
-      <w:bookmarkStart w:id="13" w:name="_Toc152172706"/>
-      <w:bookmarkStart w:id="14" w:name="_Toc159338845"/>
+      <w:bookmarkStart w:id="13" w:name="_Toc159338845"/>
+      <w:bookmarkStart w:id="14" w:name="_Toc152172706"/>
       <w:r>
         <w:rPr>
           <w:lang w:val="fr-FR"/>
@@ -5224,7 +5250,7 @@
         </w:rPr>
         <w:t>conformes aux exigences de l’ANS dans Entra ID</w:t>
       </w:r>
-      <w:bookmarkEnd w:id="14"/>
+      <w:bookmarkEnd w:id="13"/>
     </w:p>
     <w:p>
       <w:pPr>
@@ -5632,12 +5658,14 @@
         </w:rPr>
         <w:t xml:space="preserve">Windows Hello </w:t>
       </w:r>
+      <w:proofErr w:type="spellStart"/>
       <w:r>
         <w:rPr>
           <w:lang w:val="en-US" w:eastAsia="fr-FR"/>
         </w:rPr>
         <w:t>Entreprise</w:t>
       </w:r>
+      <w:proofErr w:type="spellEnd"/>
       <w:r>
         <w:rPr>
           <w:lang w:val="en-US" w:eastAsia="fr-FR"/>
@@ -5961,8 +5989,29 @@
         <w:t>CIBA</w:t>
       </w:r>
       <w:r>
-        <w:t xml:space="preserve"> (Client-Initiated Backchannel Authentication</w:t>
-      </w:r>
+        <w:t xml:space="preserve"> (Client-</w:t>
+      </w:r>
+      <w:proofErr w:type="spellStart"/>
+      <w:r>
+        <w:t>Initiated</w:t>
+      </w:r>
+      <w:proofErr w:type="spellEnd"/>
+      <w:r>
+        <w:t xml:space="preserve"> </w:t>
+      </w:r>
+      <w:proofErr w:type="spellStart"/>
+      <w:r>
+        <w:t>Backchannel</w:t>
+      </w:r>
+      <w:proofErr w:type="spellEnd"/>
+      <w:r>
+        <w:t xml:space="preserve"> </w:t>
+      </w:r>
+      <w:proofErr w:type="spellStart"/>
+      <w:r>
+        <w:t>Authentication</w:t>
+      </w:r>
+      <w:proofErr w:type="spellEnd"/>
       <w:r>
         <w:t xml:space="preserve">, </w:t>
       </w:r>
@@ -6184,7 +6233,7 @@
         </w:rPr>
         <w:t xml:space="preserve"> pour les éléments de configuration associés et éventuels prérequis.</w:t>
       </w:r>
-      <w:bookmarkEnd w:id="13"/>
+      <w:bookmarkEnd w:id="14"/>
     </w:p>
     <w:p/>
     <w:p/>
@@ -6196,10 +6245,10 @@
           <w:lang w:val="fr-FR"/>
         </w:rPr>
       </w:pPr>
-      <w:bookmarkStart w:id="25" w:name="_Toc152172721"/>
-      <w:bookmarkStart w:id="26" w:name="_Ref155861683"/>
-      <w:bookmarkStart w:id="27" w:name="_Ref155861703"/>
-      <w:bookmarkStart w:id="28" w:name="_Toc159338853"/>
+      <w:bookmarkStart w:id="25" w:name="_Toc159338853"/>
+      <w:bookmarkStart w:id="26" w:name="_Toc152172721"/>
+      <w:bookmarkStart w:id="27" w:name="_Ref155861683"/>
+      <w:bookmarkStart w:id="28" w:name="_Ref155861703"/>
       <w:r>
         <w:rPr>
           <w:lang w:val="fr-FR"/>
@@ -6225,7 +6274,7 @@
         </w:rPr>
         <w:t>appareils</w:t>
       </w:r>
-      <w:bookmarkEnd w:id="28"/>
+      <w:bookmarkEnd w:id="25"/>
     </w:p>
     <w:p>
       <w:pPr>
@@ -6309,9 +6358,14 @@
       </w:pPr>
       <w:bookmarkStart w:id="30" w:name="_Toc152172722"/>
       <w:r>
-        <w:t>Lecture de la carte CPx par Cryptolib</w:t>
+        <w:t xml:space="preserve">Lecture de la carte CPx par </w:t>
+      </w:r>
+      <w:proofErr w:type="spellStart"/>
+      <w:r>
+        <w:t>Cryptolib</w:t>
       </w:r>
       <w:bookmarkEnd w:id="30"/>
+      <w:proofErr w:type="spellEnd"/>
     </w:p>
     <w:p>
       <w:r>
@@ -6323,8 +6377,13 @@
       <w:r>
         <w:t>« </w:t>
       </w:r>
-      <w:r>
-        <w:t xml:space="preserve">Cryptolib </w:t>
+      <w:proofErr w:type="spellStart"/>
+      <w:r>
+        <w:t>Cryptolib</w:t>
+      </w:r>
+      <w:proofErr w:type="spellEnd"/>
+      <w:r>
+        <w:t xml:space="preserve"> </w:t>
       </w:r>
       <w:r>
         <w:t xml:space="preserve">CPS (Windows) » </w:t>
@@ -6347,8 +6406,13 @@
       <w:r>
         <w:t>« </w:t>
       </w:r>
-      <w:r>
-        <w:t xml:space="preserve">Cryptolib </w:t>
+      <w:proofErr w:type="spellStart"/>
+      <w:r>
+        <w:t>Cryptolib</w:t>
+      </w:r>
+      <w:proofErr w:type="spellEnd"/>
+      <w:r>
+        <w:t xml:space="preserve"> </w:t>
       </w:r>
       <w:r>
         <w:t xml:space="preserve">CPS (Windows) » </w:t>
@@ -6399,9 +6463,11 @@
       <w:r>
         <w:t xml:space="preserve">logiciel </w:t>
       </w:r>
+      <w:proofErr w:type="spellStart"/>
       <w:r>
         <w:t>Cryptolib</w:t>
       </w:r>
+      <w:proofErr w:type="spellEnd"/>
       <w:r>
         <w:t xml:space="preserve"> </w:t>
       </w:r>
@@ -6631,6 +6697,7 @@
         </w:rPr>
         <w:t xml:space="preserve">mmc.exe </w:t>
       </w:r>
+      <w:proofErr w:type="spellStart"/>
       <w:r>
         <w:rPr>
           <w:i/>
@@ -6639,6 +6706,7 @@
         </w:rPr>
         <w:t>certmgr.msc</w:t>
       </w:r>
+      <w:proofErr w:type="spellEnd"/>
       <w:r>
         <w:rPr>
           <w:lang w:eastAsia="fr-FR"/>
@@ -6655,6 +6723,7 @@
       </w:pPr>
       <w:r>
         <w:rPr>
+          <w:noProof/>
           <w:lang w:eastAsia="fr-FR"/>
         </w:rPr>
         <w:lastRenderedPageBreak/>
@@ -6767,6 +6836,7 @@
       </w:pPr>
       <w:r>
         <w:rPr>
+          <w:noProof/>
           <w:lang w:eastAsia="fr-FR"/>
         </w:rPr>
         <w:drawing>
@@ -6918,7 +6988,21 @@
         <w:rPr>
           <w:lang w:eastAsia="fr-FR"/>
         </w:rPr>
-        <w:t>le certificat de type « Smart Card Logon » :</w:t>
+        <w:t xml:space="preserve">le certificat de type « Smart </w:t>
+      </w:r>
+      <w:proofErr w:type="spellStart"/>
+      <w:r>
+        <w:rPr>
+          <w:lang w:eastAsia="fr-FR"/>
+        </w:rPr>
+        <w:t>Card</w:t>
+      </w:r>
+      <w:proofErr w:type="spellEnd"/>
+      <w:r>
+        <w:rPr>
+          <w:lang w:eastAsia="fr-FR"/>
+        </w:rPr>
+        <w:t xml:space="preserve"> Logon » :</w:t>
       </w:r>
     </w:p>
     <w:p>
@@ -7102,7 +7186,15 @@
         <w:t>ire le</w:t>
       </w:r>
       <w:r>
-        <w:t xml:space="preserve"> Subject Key Identifier</w:t>
+        <w:t xml:space="preserve"> </w:t>
+      </w:r>
+      <w:proofErr w:type="spellStart"/>
+      <w:r>
+        <w:t>Subject</w:t>
+      </w:r>
+      <w:proofErr w:type="spellEnd"/>
+      <w:r>
+        <w:t xml:space="preserve"> Key Identifier</w:t>
       </w:r>
       <w:r>
         <w:t>.</w:t>
@@ -7234,9 +7326,9 @@
         <w:pStyle w:val="Titre3"/>
       </w:pPr>
       <w:bookmarkStart w:id="32" w:name="_Toc152172723"/>
-      <w:bookmarkEnd w:id="25"/>
       <w:bookmarkEnd w:id="26"/>
       <w:bookmarkEnd w:id="27"/>
+      <w:bookmarkEnd w:id="28"/>
       <w:r>
         <w:t>L</w:t>
       </w:r>
@@ -7426,6 +7518,7 @@
       <w:r>
         <w:t xml:space="preserve">Créer un nouveau dossier : </w:t>
       </w:r>
+      <w:proofErr w:type="spellStart"/>
       <w:r>
         <w:rPr>
           <w:rFonts w:ascii="Segoe UI Semibold" w:hAnsi="Segoe UI Semibold" w:cs="Segoe UI Semibold"/>
@@ -7440,6 +7533,7 @@
         </w:rPr>
         <w:t>martCardCredentialProvider</w:t>
       </w:r>
+      <w:proofErr w:type="spellEnd"/>
       <w:r>
         <w:t>.</w:t>
       </w:r>
@@ -7537,22 +7631,10 @@
         </w:numPr>
       </w:pPr>
       <w:r>
-        <w:t xml:space="preserve">Un fichier de registre </w:t>
-      </w:r>
-      <w:r>
-        <w:t xml:space="preserve">.reg </w:t>
-      </w:r>
-      <w:r>
-        <w:t>peut être défini</w:t>
-      </w:r>
-      <w:r>
-        <w:t>.</w:t>
-      </w:r>
-      <w:r>
-        <w:t xml:space="preserve"> Ce dernier est alors </w:t>
-      </w:r>
-      <w:r>
-        <w:t>à exécuter directement depuis un invite de commande avec l’éditeur de registre (regedit.exe)</w:t>
+        <w:t>Un fichier de registre .reg peut être défini.</w:t>
+      </w:r>
+      <w:r>
+        <w:t xml:space="preserve"> Ce dernier est alors à exécuter directement depuis un invite de commande avec l’éditeur de registre (regedit.exe)</w:t>
       </w:r>
     </w:p>
     <w:p>
@@ -7704,7 +7786,7 @@
       <w:r>
         <w:t xml:space="preserve"> </w:t>
       </w:r>
-      <w:hyperlink r:id="rId44" w:history="1">
+      <w:hyperlink r:id="rId44" w:anchor="allow-user-name-hint" w:history="1">
         <w:r>
           <w:rPr>
             <w:rStyle w:val="Lienhypertexte"/>
@@ -8075,12 +8157,28 @@
         </w:rPr>
         <w:t xml:space="preserve">, </w:t>
       </w:r>
+      <w:proofErr w:type="spellStart"/>
       <w:r>
         <w:rPr>
           <w:lang w:val="en-US"/>
         </w:rPr>
-        <w:t>activer le paramètre</w:t>
-      </w:r>
+        <w:t>activer</w:t>
+      </w:r>
+      <w:proofErr w:type="spellEnd"/>
+      <w:r>
+        <w:rPr>
+          <w:lang w:val="en-US"/>
+        </w:rPr>
+        <w:t xml:space="preserve"> le </w:t>
+      </w:r>
+      <w:proofErr w:type="spellStart"/>
+      <w:r>
+        <w:rPr>
+          <w:lang w:val="en-US"/>
+        </w:rPr>
+        <w:t>paramètre</w:t>
+      </w:r>
+      <w:proofErr w:type="spellEnd"/>
       <w:r>
         <w:rPr>
           <w:lang w:val="en-US"/>
@@ -8373,8 +8471,13 @@
       <w:r>
         <w:t xml:space="preserve">CSP) </w:t>
       </w:r>
-      <w:r>
-        <w:t xml:space="preserve">PassportForWork </w:t>
+      <w:proofErr w:type="spellStart"/>
+      <w:r>
+        <w:t>PassportForWork</w:t>
+      </w:r>
+      <w:proofErr w:type="spellEnd"/>
+      <w:r>
+        <w:t xml:space="preserve"> </w:t>
       </w:r>
       <w:r>
         <w:t xml:space="preserve">couramment utilisé pour les appareils gérés par une solution </w:t>
@@ -8422,7 +8525,15 @@
         <w:t>r</w:t>
       </w:r>
       <w:r>
-        <w:t xml:space="preserve"> le CSP PassportForWork.</w:t>
+        <w:t xml:space="preserve"> le CSP </w:t>
+      </w:r>
+      <w:proofErr w:type="spellStart"/>
+      <w:r>
+        <w:t>PassportForWork</w:t>
+      </w:r>
+      <w:proofErr w:type="spellEnd"/>
+      <w:r>
+        <w:t>.</w:t>
       </w:r>
     </w:p>
     <w:p>
@@ -8768,8 +8879,16 @@
         <w:rPr>
           <w:rFonts w:ascii="Segoe UI Semibold" w:hAnsi="Segoe UI Semibold" w:cs="Segoe UI Semibold"/>
         </w:rPr>
-        <w:t>Utilisateur - Fournisseur de services de configuration PassportForWork</w:t>
-      </w:r>
+        <w:t xml:space="preserve">Utilisateur - Fournisseur de services de configuration </w:t>
+      </w:r>
+      <w:proofErr w:type="spellStart"/>
+      <w:r>
+        <w:rPr>
+          <w:rFonts w:ascii="Segoe UI Semibold" w:hAnsi="Segoe UI Semibold" w:cs="Segoe UI Semibold"/>
+        </w:rPr>
+        <w:t>PassportForWork</w:t>
+      </w:r>
+      <w:proofErr w:type="spellEnd"/>
       <w:r>
         <w:t xml:space="preserve">, </w:t>
       </w:r>
@@ -8790,8 +8909,16 @@
         <w:rPr>
           <w:rFonts w:ascii="Segoe UI Semibold" w:hAnsi="Segoe UI Semibold" w:cs="Segoe UI Semibold"/>
         </w:rPr>
-        <w:t>Appareil - Fournisseur de services de configuration PassportForWork</w:t>
-      </w:r>
+        <w:t xml:space="preserve">Appareil - Fournisseur de services de configuration </w:t>
+      </w:r>
+      <w:proofErr w:type="spellStart"/>
+      <w:r>
+        <w:rPr>
+          <w:rFonts w:ascii="Segoe UI Semibold" w:hAnsi="Segoe UI Semibold" w:cs="Segoe UI Semibold"/>
+        </w:rPr>
+        <w:t>PassportForWork</w:t>
+      </w:r>
+      <w:proofErr w:type="spellEnd"/>
       <w:r>
         <w:t>.</w:t>
       </w:r>
@@ -9044,12 +9171,28 @@
           <w:lang w:val="en-US" w:eastAsia="fr-FR"/>
         </w:rPr>
       </w:pPr>
+      <w:proofErr w:type="spellStart"/>
       <w:r>
         <w:rPr>
           <w:lang w:val="en-US" w:eastAsia="fr-FR"/>
         </w:rPr>
-        <w:t>Configurer Windows Hello Entreprise</w:t>
-      </w:r>
+        <w:t>Configurer</w:t>
+      </w:r>
+      <w:proofErr w:type="spellEnd"/>
+      <w:r>
+        <w:rPr>
+          <w:lang w:val="en-US" w:eastAsia="fr-FR"/>
+        </w:rPr>
+        <w:t xml:space="preserve"> Windows Hello </w:t>
+      </w:r>
+      <w:proofErr w:type="spellStart"/>
+      <w:r>
+        <w:rPr>
+          <w:lang w:val="en-US" w:eastAsia="fr-FR"/>
+        </w:rPr>
+        <w:t>Entreprise</w:t>
+      </w:r>
+      <w:proofErr w:type="spellEnd"/>
       <w:r>
         <w:rPr>
           <w:lang w:val="en-US" w:eastAsia="fr-FR"/>
@@ -9115,8 +9258,13 @@
       </w:pPr>
       <w:r>
         <w:lastRenderedPageBreak/>
-        <w:t>Fournisseur de services de configuration PassportForWork</w:t>
-      </w:r>
+        <w:t xml:space="preserve">Fournisseur de services de configuration </w:t>
+      </w:r>
+      <w:proofErr w:type="spellStart"/>
+      <w:r>
+        <w:t>PassportForWork</w:t>
+      </w:r>
+      <w:proofErr w:type="spellEnd"/>
       <w:r>
         <w:t xml:space="preserve"> : </w:t>
       </w:r>
@@ -10355,6 +10503,9 @@
         <w:t xml:space="preserve"> 10 ou ultérieur joint (en hybride) à Microsoft Entra</w:t>
       </w:r>
       <w:r>
+        <w:t xml:space="preserve"> ID</w:t>
+      </w:r>
+      <w:r>
         <w:t xml:space="preserve">. Aucune configuration spéciale n’est nécessaire sur </w:t>
       </w:r>
       <w:r>
@@ -11021,49 +11172,10 @@
         <w:rPr>
           <w:u w:val="single"/>
         </w:rPr>
-        <w:t>Nous ne recommandons PAS</w:t>
-      </w:r>
-      <w:r>
-        <w:rPr>
-          <w:u w:val="single"/>
-        </w:rPr>
-        <w:t xml:space="preserve"> </w:t>
-      </w:r>
-      <w:r>
-        <w:rPr>
-          <w:u w:val="single"/>
-        </w:rPr>
-        <w:t>l’application à tous les utilisateurs</w:t>
-      </w:r>
-      <w:r>
-        <w:t xml:space="preserve">. En effet, </w:t>
-      </w:r>
-      <w:r>
-        <w:t>tous les utilisateurs</w:t>
-      </w:r>
-      <w:r>
-        <w:t xml:space="preserve"> déclarés dans le locataire ne disposant pas</w:t>
-      </w:r>
-      <w:r>
-        <w:t xml:space="preserve"> forcément d</w:t>
-      </w:r>
-      <w:r>
-        <w:t>’une</w:t>
-      </w:r>
-      <w:r>
-        <w:t xml:space="preserve"> carte CP</w:t>
-      </w:r>
-      <w:r>
-        <w:t>x</w:t>
-      </w:r>
-      <w:r>
-        <w:t>, ce paramètre pourrait donc rendre certains comptes inaccessibles</w:t>
-      </w:r>
-      <w:r>
-        <w:t>…</w:t>
-      </w:r>
-      <w:r>
-        <w:t xml:space="preserve"> </w:t>
+        <w:t>Nous ne recommandons PAS l’application à tous les utilisateurs</w:t>
+      </w:r>
+      <w:r>
+        <w:t xml:space="preserve">. En effet, tous les utilisateurs déclarés dans le locataire ne disposant pas forcément d’une carte CPx, ce paramètre pourrait donc rendre certains comptes inaccessibles… </w:t>
       </w:r>
     </w:p>
     <w:p>
@@ -11169,6 +11281,9 @@
         <w:spacing w:before="240" w:after="240"/>
       </w:pPr>
       <w:r>
+        <w:rPr>
+          <w:noProof/>
+        </w:rPr>
         <w:lastRenderedPageBreak/>
         <w:drawing>
           <wp:inline distT="0" distB="0" distL="0" distR="0" wp14:anchorId="2991DD34" wp14:editId="796334A2">
@@ -11234,6 +11349,9 @@
         <w:jc w:val="center"/>
       </w:pPr>
       <w:r>
+        <w:rPr>
+          <w:noProof/>
+        </w:rPr>
         <w:drawing>
           <wp:inline distT="0" distB="0" distL="0" distR="0" wp14:anchorId="1824F7BD" wp14:editId="10B69D29">
             <wp:extent cx="6480000" cy="1753200"/>
@@ -11390,6 +11508,9 @@
         <w:jc w:val="center"/>
       </w:pPr>
       <w:r>
+        <w:rPr>
+          <w:noProof/>
+        </w:rPr>
         <w:drawing>
           <wp:inline distT="0" distB="0" distL="0" distR="0" wp14:anchorId="3280EDAA" wp14:editId="2B90CBE1">
             <wp:extent cx="6479540" cy="1267460"/>
@@ -11464,12 +11585,14 @@
       <w:r>
         <w:t xml:space="preserve">le </w:t>
       </w:r>
+      <w:proofErr w:type="spellStart"/>
       <w:r>
         <w:rPr>
           <w:rFonts w:ascii="Segoe UI Semibold" w:hAnsi="Segoe UI Semibold" w:cs="Segoe UI Semibold"/>
         </w:rPr>
         <w:t>PrincipalName</w:t>
       </w:r>
+      <w:proofErr w:type="spellEnd"/>
       <w:r>
         <w:t xml:space="preserve"> en priorité 1</w:t>
       </w:r>
@@ -11553,6 +11676,9 @@
         <w:jc w:val="center"/>
       </w:pPr>
       <w:r>
+        <w:rPr>
+          <w:noProof/>
+        </w:rPr>
         <w:lastRenderedPageBreak/>
         <w:drawing>
           <wp:inline distT="0" distB="0" distL="0" distR="0" wp14:anchorId="1B9DE50E" wp14:editId="136912FF">
@@ -12119,8 +12245,13 @@
         <w:t>"</w:t>
       </w:r>
       <w:r>
-        <w:t>http://igc-sante.esante.gouv.fr/CRL/ACI-EL-PP-TEST.crl</w:t>
-      </w:r>
+        <w:t>http://igc-sante.esante.gouv.fr/CRL/ACI-EL-PP-</w:t>
+      </w:r>
+      <w:proofErr w:type="spellStart"/>
+      <w:r>
+        <w:t>TEST.crl</w:t>
+      </w:r>
+      <w:proofErr w:type="spellEnd"/>
       <w:r>
         <w:t>"</w:t>
       </w:r>
@@ -12165,8 +12296,13 @@
         <w:t>"</w:t>
       </w:r>
       <w:r>
-        <w:t>http://igc-sante.esante.gouv.fr/CRL/ACI-EL-PP.crl</w:t>
-      </w:r>
+        <w:t>http://igc-sante.esante.gouv.fr/CRL/ACI-EL-</w:t>
+      </w:r>
+      <w:proofErr w:type="spellStart"/>
+      <w:r>
+        <w:t>PP.crl</w:t>
+      </w:r>
+      <w:proofErr w:type="spellEnd"/>
       <w:r>
         <w:t>"</w:t>
       </w:r>
@@ -12199,10 +12335,7 @@
         <w:ind w:left="1434" w:hanging="357"/>
       </w:pPr>
       <w:r>
-        <w:t>Laisser</w:t>
-      </w:r>
-      <w:r>
-        <w:t xml:space="preserve"> </w:t>
+        <w:t xml:space="preserve">Laisser </w:t>
       </w:r>
       <w:r>
         <w:rPr>
@@ -12217,10 +12350,7 @@
         <w:t xml:space="preserve"> Delta</w:t>
       </w:r>
       <w:r>
-        <w:t>. L</w:t>
-      </w:r>
-      <w:r>
-        <w:t>’</w:t>
+        <w:t>. L’</w:t>
       </w:r>
       <w:r>
         <w:t>« IGC-Santé</w:t>
@@ -12587,7 +12717,15 @@
         <w:t>dessous</w:t>
       </w:r>
       <w:r>
-        <w:t>. Ici, pour le PrincipalName (PN)</w:t>
+        <w:t xml:space="preserve">. Ici, pour le </w:t>
+      </w:r>
+      <w:proofErr w:type="spellStart"/>
+      <w:r>
+        <w:t>PrincipalName</w:t>
+      </w:r>
+      <w:proofErr w:type="spellEnd"/>
+      <w:r>
+        <w:t xml:space="preserve"> (PN)</w:t>
       </w:r>
     </w:p>
     <w:p>
@@ -12674,23 +12812,25 @@
           <w:sz w:val="20"/>
           <w:szCs w:val="20"/>
         </w:rPr>
-        <w:t xml:space="preserve">cet attribut ID </w:t>
-      </w:r>
+        <w:t xml:space="preserve">cet attribut ID des utilisateurs du certificat, ou </w:t>
+      </w:r>
+      <w:proofErr w:type="spellStart"/>
       <w:r>
         <w:rPr>
           <w:rStyle w:val="cf01"/>
           <w:sz w:val="20"/>
           <w:szCs w:val="20"/>
         </w:rPr>
-        <w:t xml:space="preserve">des </w:t>
-      </w:r>
+        <w:t>CertificateUserID</w:t>
+      </w:r>
+      <w:proofErr w:type="spellEnd"/>
       <w:r>
         <w:rPr>
           <w:rStyle w:val="cf01"/>
           <w:sz w:val="20"/>
           <w:szCs w:val="20"/>
         </w:rPr>
-        <w:t xml:space="preserve">utilisateurs </w:t>
+        <w:t xml:space="preserve"> peut être peuplé via Entra Connect lors de la synchronisation des utilisateurs hybrides</w:t>
       </w:r>
       <w:r>
         <w:rPr>
@@ -12698,7 +12838,7 @@
           <w:sz w:val="20"/>
           <w:szCs w:val="20"/>
         </w:rPr>
-        <w:t xml:space="preserve">du </w:t>
+        <w:t xml:space="preserve"> si celle-ci est </w:t>
       </w:r>
       <w:r>
         <w:rPr>
@@ -12706,7 +12846,7 @@
           <w:sz w:val="20"/>
           <w:szCs w:val="20"/>
         </w:rPr>
-        <w:t>certificat, ou CertificateUserID peut être peuplé via Entra Connect lors de la synchronisation des utilisateurs hybrides</w:t>
+        <w:t xml:space="preserve">en place dans </w:t>
       </w:r>
       <w:r>
         <w:rPr>
@@ -12714,7 +12854,7 @@
           <w:sz w:val="20"/>
           <w:szCs w:val="20"/>
         </w:rPr>
-        <w:t xml:space="preserve"> si celle-ci est </w:t>
+        <w:t>l’ES entre son annuaire Active Direct</w:t>
       </w:r>
       <w:r>
         <w:rPr>
@@ -12722,7 +12862,7 @@
           <w:sz w:val="20"/>
           <w:szCs w:val="20"/>
         </w:rPr>
-        <w:t xml:space="preserve">en place dans </w:t>
+        <w:t xml:space="preserve">ory </w:t>
       </w:r>
       <w:r>
         <w:rPr>
@@ -12730,7 +12870,8 @@
           <w:sz w:val="20"/>
           <w:szCs w:val="20"/>
         </w:rPr>
-        <w:t>l’ES entre son annuaire Active Direct</w:t>
+        <w:lastRenderedPageBreak/>
+        <w:t>en local et son locataire Entra ID</w:t>
       </w:r>
       <w:r>
         <w:rPr>
@@ -12738,7 +12879,16 @@
           <w:sz w:val="20"/>
           <w:szCs w:val="20"/>
         </w:rPr>
-        <w:t xml:space="preserve">ory </w:t>
+        <w:t xml:space="preserve">, Cf. section </w:t>
+      </w:r>
+      <w:r>
+        <w:rPr>
+          <w:rStyle w:val="cf01"/>
+          <w:rFonts w:ascii="Segoe UI Semibold" w:hAnsi="Segoe UI Semibold" w:cs="Segoe UI Semibold"/>
+          <w:sz w:val="20"/>
+          <w:szCs w:val="20"/>
+        </w:rPr>
+        <w:t>Synchronisation d’annuaire avec un environnement Active Directory existant</w:t>
       </w:r>
       <w:r>
         <w:rPr>
@@ -12746,60 +12896,16 @@
           <w:sz w:val="20"/>
           <w:szCs w:val="20"/>
         </w:rPr>
-        <w:lastRenderedPageBreak/>
-        <w:t>en local et son locataire Entra ID</w:t>
+        <w:t xml:space="preserve"> dans </w:t>
       </w:r>
       <w:r>
         <w:rPr>
           <w:rStyle w:val="cf01"/>
+          <w:rFonts w:ascii="Segoe UI Semibold" w:hAnsi="Segoe UI Semibold" w:cs="Segoe UI Semibold"/>
           <w:sz w:val="20"/>
           <w:szCs w:val="20"/>
         </w:rPr>
-        <w:t xml:space="preserve">, Cf. section </w:t>
-      </w:r>
-      <w:r>
-        <w:rPr>
-          <w:rStyle w:val="cf01"/>
-          <w:rFonts w:ascii="Segoe UI Semibold" w:hAnsi="Segoe UI Semibold" w:cs="Segoe UI Semibold"/>
-          <w:sz w:val="20"/>
-          <w:szCs w:val="20"/>
-        </w:rPr>
-        <w:t>Synchronisation d’annuaire avec un environnement Active Directory existant</w:t>
-      </w:r>
-      <w:r>
-        <w:rPr>
-          <w:rStyle w:val="cf01"/>
-          <w:sz w:val="20"/>
-          <w:szCs w:val="20"/>
-        </w:rPr>
-        <w:t xml:space="preserve"> dans </w:t>
-      </w:r>
-      <w:r>
-        <w:rPr>
-          <w:rStyle w:val="cf01"/>
-          <w:rFonts w:ascii="Segoe UI Semibold" w:hAnsi="Segoe UI Semibold" w:cs="Segoe UI Semibold"/>
-          <w:sz w:val="20"/>
-          <w:szCs w:val="20"/>
-        </w:rPr>
-        <w:t xml:space="preserve">Socle technique minimal pour la mise en </w:t>
-      </w:r>
-      <w:r>
-        <w:rPr>
-          <w:rStyle w:val="cf01"/>
-          <w:rFonts w:ascii="Segoe UI Semibold" w:hAnsi="Segoe UI Semibold" w:cs="Segoe UI Semibold"/>
-          <w:sz w:val="20"/>
-          <w:szCs w:val="20"/>
-        </w:rPr>
-        <w:t xml:space="preserve">œuvre </w:t>
-      </w:r>
-      <w:r>
-        <w:rPr>
-          <w:rStyle w:val="cf01"/>
-          <w:rFonts w:ascii="Segoe UI Semibold" w:hAnsi="Segoe UI Semibold" w:cs="Segoe UI Semibold"/>
-          <w:sz w:val="20"/>
-          <w:szCs w:val="20"/>
-        </w:rPr>
-        <w:t>de PSC avec Microsoft Entra ID</w:t>
+        <w:t>Socle technique minimal pour la mise en œuvre de PSC avec Microsoft Entra ID</w:t>
       </w:r>
       <w:r>
         <w:rPr>
@@ -12860,7 +12966,15 @@
         </w:numPr>
       </w:pPr>
       <w:r>
-        <w:t>Mappage à l’attribut certificateUserIds dans Microsoft Entra ID</w:t>
+        <w:t xml:space="preserve">Mappage à l’attribut </w:t>
+      </w:r>
+      <w:proofErr w:type="spellStart"/>
+      <w:r>
+        <w:t>certificateUserIds</w:t>
+      </w:r>
+      <w:proofErr w:type="spellEnd"/>
+      <w:r>
+        <w:t xml:space="preserve"> dans Microsoft Entra ID</w:t>
       </w:r>
       <w:r>
         <w:t xml:space="preserve"> :  </w:t>
@@ -12891,7 +13005,7 @@
       <w:r>
         <w:t> : </w:t>
       </w:r>
-      <w:hyperlink r:id="rId83" w:history="1">
+      <w:hyperlink r:id="rId83" w:anchor="synchronize-x509pnprincipalnamevalue" w:history="1">
         <w:r>
           <w:rPr>
             <w:rStyle w:val="Lienhypertexte"/>
@@ -13356,15 +13470,15 @@
       <w:pPr>
         <w:pStyle w:val="Titre2"/>
       </w:pPr>
-      <w:bookmarkStart w:id="48" w:name="_Hlk155878590"/>
-      <w:bookmarkStart w:id="49" w:name="_Toc159338862"/>
+      <w:bookmarkStart w:id="48" w:name="_Toc159338862"/>
+      <w:bookmarkStart w:id="49" w:name="_Hlk155878590"/>
       <w:bookmarkEnd w:id="46"/>
       <w:bookmarkEnd w:id="47"/>
       <w:r>
         <w:lastRenderedPageBreak/>
         <w:t>Configuration de l’authentification avec Windows Hello Entreprise</w:t>
       </w:r>
-      <w:bookmarkEnd w:id="49"/>
+      <w:bookmarkEnd w:id="48"/>
     </w:p>
     <w:p>
       <w:pPr>
@@ -13530,6 +13644,15 @@
           <w:lang w:eastAsia="fr-FR"/>
         </w:rPr>
         <w:t>stratégie de groupe (</w:t>
+      </w:r>
+      <w:r>
+        <w:rPr>
+          <w:rFonts w:eastAsia="Times New Roman"/>
+          <w:color w:val="000000"/>
+          <w:szCs w:val="20"/>
+          <w:lang w:eastAsia="fr-FR"/>
+        </w:rPr>
+        <w:t xml:space="preserve">Group Policy Object ou </w:t>
       </w:r>
       <w:r>
         <w:rPr>
@@ -14462,8 +14585,9 @@
           <w:szCs w:val="20"/>
           <w:lang w:eastAsia="fr-FR"/>
         </w:rPr>
-        <w:t xml:space="preserve"> à puce (smartcard)</w:t>
-      </w:r>
+        <w:t xml:space="preserve"> à puce (</w:t>
+      </w:r>
+      <w:proofErr w:type="spellStart"/>
       <w:r>
         <w:rPr>
           <w:rFonts w:ascii="Segoe UI Semibold" w:eastAsia="Times New Roman" w:hAnsi="Segoe UI Semibold" w:cs="Segoe UI Semibold"/>
@@ -14471,6 +14595,25 @@
           <w:szCs w:val="20"/>
           <w:lang w:eastAsia="fr-FR"/>
         </w:rPr>
+        <w:t>smartcard</w:t>
+      </w:r>
+      <w:proofErr w:type="spellEnd"/>
+      <w:r>
+        <w:rPr>
+          <w:rFonts w:ascii="Segoe UI Semibold" w:eastAsia="Times New Roman" w:hAnsi="Segoe UI Semibold" w:cs="Segoe UI Semibold"/>
+          <w:color w:val="000000"/>
+          <w:szCs w:val="20"/>
+          <w:lang w:eastAsia="fr-FR"/>
+        </w:rPr>
+        <w:t>)</w:t>
+      </w:r>
+      <w:r>
+        <w:rPr>
+          <w:rFonts w:ascii="Segoe UI Semibold" w:eastAsia="Times New Roman" w:hAnsi="Segoe UI Semibold" w:cs="Segoe UI Semibold"/>
+          <w:color w:val="000000"/>
+          <w:szCs w:val="20"/>
+          <w:lang w:eastAsia="fr-FR"/>
+        </w:rPr>
         <w:t xml:space="preserve"> :</w:t>
       </w:r>
       <w:r>
@@ -14525,7 +14668,27 @@
           <w:szCs w:val="20"/>
           <w:lang w:eastAsia="fr-FR"/>
         </w:rPr>
-        <w:t>à puce (smartcard)</w:t>
+        <w:t>à puce (</w:t>
+      </w:r>
+      <w:proofErr w:type="spellStart"/>
+      <w:r>
+        <w:rPr>
+          <w:rFonts w:eastAsia="Times New Roman"/>
+          <w:color w:val="000000"/>
+          <w:szCs w:val="20"/>
+          <w:lang w:eastAsia="fr-FR"/>
+        </w:rPr>
+        <w:t>smartcard</w:t>
+      </w:r>
+      <w:proofErr w:type="spellEnd"/>
+      <w:r>
+        <w:rPr>
+          <w:rFonts w:eastAsia="Times New Roman"/>
+          <w:color w:val="000000"/>
+          <w:szCs w:val="20"/>
+          <w:lang w:eastAsia="fr-FR"/>
+        </w:rPr>
+        <w:t>)</w:t>
       </w:r>
       <w:r>
         <w:rPr>
@@ -14898,6 +15061,50 @@
     <w:p>
       <w:pPr>
         <w:pStyle w:val="Paragraphedeliste"/>
+        <w:numPr>
+          <w:ilvl w:val="0"/>
+          <w:numId w:val="14"/>
+        </w:numPr>
+        <w:spacing w:before="120"/>
+        <w:ind w:left="714" w:hanging="357"/>
+        <w:rPr>
+          <w:lang w:val="en-US" w:eastAsia="fr-FR"/>
+        </w:rPr>
+      </w:pPr>
+      <w:r>
+        <w:t>Configurer Windows Hello Entreprise</w:t>
+      </w:r>
+      <w:r>
+        <w:rPr>
+          <w:lang w:val="en-US"/>
+        </w:rPr>
+        <w:t xml:space="preserve"> </w:t>
+      </w:r>
+      <w:r>
+        <w:rPr>
+          <w:lang w:val="en-US"/>
+        </w:rPr>
+        <w:t>: </w:t>
+      </w:r>
+      <w:hyperlink r:id="rId87" w:history="1">
+        <w:r>
+          <w:rPr>
+            <w:rStyle w:val="Lienhypertexte"/>
+            <w:lang w:val="en-US"/>
+          </w:rPr>
+          <w:t>https://learn.microsoft.com/fr-fr/windows/security/identity-protection/hello-for-business/configure</w:t>
+        </w:r>
+      </w:hyperlink>
+      <w:r>
+        <w:rPr>
+          <w:lang w:val="en-US"/>
+        </w:rPr>
+        <w:t xml:space="preserve"> ;</w:t>
+      </w:r>
+    </w:p>
+    <w:p>
+      <w:pPr>
+        <w:pStyle w:val="Paragraphedeliste"/>
         <w:keepNext/>
         <w:numPr>
           <w:ilvl w:val="0"/>
@@ -14915,20 +15122,34 @@
       <w:r>
         <w:t xml:space="preserve"> : </w:t>
       </w:r>
-      <w:hyperlink r:id="rId87" w:history="1">
+      <w:hyperlink r:id="rId88" w:history="1">
         <w:r>
           <w:rPr>
             <w:rStyle w:val="Lienhypertexte"/>
             <w:lang w:eastAsia="fr-FR"/>
           </w:rPr>
-          <w:t>https://learn.microsoft.com/fr-fr/windows/security/identity-protection/hello-for-business/policy-settings?tabs=feature</w:t>
+          <w:t>https://learn.microsoft.com/fr-fr/windows/security/identity-protection/hello</w:t>
+        </w:r>
+        <w:r>
+          <w:rPr>
+            <w:rStyle w:val="Lienhypertexte"/>
+            <w:lang w:eastAsia="fr-FR"/>
+          </w:rPr>
+          <w:t>-</w:t>
+        </w:r>
+        <w:r>
+          <w:rPr>
+            <w:rStyle w:val="Lienhypertexte"/>
+            <w:lang w:eastAsia="fr-FR"/>
+          </w:rPr>
+          <w:t>for-business/policy-settings?tabs=feature</w:t>
         </w:r>
       </w:hyperlink>
       <w:r>
         <w:rPr>
           <w:lang w:eastAsia="fr-FR"/>
         </w:rPr>
-        <w:t xml:space="preserve"> </w:t>
+        <w:t>.</w:t>
       </w:r>
     </w:p>
     <w:p>
@@ -15325,7 +15546,7 @@
         <w:br w:type="page"/>
       </w:r>
     </w:p>
-    <w:bookmarkEnd w:id="48"/>
+    <w:bookmarkEnd w:id="49"/>
     <w:p>
       <w:r>
         <w:rPr>
@@ -15421,7 +15642,7 @@
               </wp:anchor>
             </w:drawing>
           </mc:Choice>
-          <mc:Fallback xmlns:arto="http://schemas.microsoft.com/office/word/2006/arto" xmlns:a14="http://schemas.microsoft.com/office/drawing/2010/main" xmlns:pic="http://schemas.openxmlformats.org/drawingml/2006/picture" xmlns:a16="http://schemas.microsoft.com/office/drawing/2014/main" xmlns:a="http://schemas.openxmlformats.org/drawingml/2006/main">
+          <mc:Fallback xmlns:a="http://schemas.openxmlformats.org/drawingml/2006/main" xmlns:a16="http://schemas.microsoft.com/office/drawing/2014/main" xmlns:pic="http://schemas.openxmlformats.org/drawingml/2006/picture" xmlns:a14="http://schemas.microsoft.com/office/drawing/2010/main" xmlns:arto="http://schemas.microsoft.com/office/word/2006/arto">
             <w:pict w14:anchorId="1C3ACB6F">
               <v:shape id="Forme libre : forme 62774" style="position:absolute;margin-left:0;margin-top:-70.65pt;width:668.55pt;height:1401.8pt;z-index:-251654141;visibility:visible;mso-wrap-style:square;mso-width-percent:0;mso-height-percent:0;mso-wrap-distance-left:9pt;mso-wrap-distance-top:0;mso-wrap-distance-right:9pt;mso-wrap-distance-bottom:0;mso-position-horizontal:left;mso-position-horizontal-relative:page;mso-position-vertical:absolute;mso-position-vertical-relative:text;mso-width-percent:0;mso-height-percent:0;mso-width-relative:margin;mso-height-relative:margin;v-text-anchor:top" coordsize="7771778,10039350" o:spid="_x0000_s1026" fillcolor="#0070c0" stroked="f" strokeweight="0" path="m,l7771778,r,10039350l,10039350,,e" o:gfxdata="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" w14:anchorId="7CA976CE">
                 <v:stroke miterlimit="83231f" joinstyle="miter"/>
@@ -15436,8 +15657,8 @@
     <w:p/>
     <w:p/>
     <w:sectPr>
-      <w:footerReference w:type="even" r:id="rId88"/>
-      <w:footerReference w:type="default" r:id="rId89"/>
+      <w:footerReference w:type="even" r:id="rId89"/>
+      <w:footerReference w:type="default" r:id="rId90"/>
       <w:pgSz w:w="11906" w:h="16838"/>
       <w:pgMar w:top="1418" w:right="851" w:bottom="1418" w:left="851" w:header="284" w:footer="454" w:gutter="0"/>
       <w:pgNumType w:start="1"/>
@@ -15554,7 +15775,6 @@
             <w:dataBinding w:prefixMappings="xmlns:ns0='http://purl.org/dc/elements/1.1/' xmlns:ns1='http://schemas.openxmlformats.org/package/2006/metadata/core-properties' " w:xpath="/ns1:coreProperties[1]/ns0:title[1]" w:storeItemID="{6C3C8BC8-F283-45AE-878A-BAB7291924A1}"/>
             <w:text/>
           </w:sdtPr>
-          <w:sdtEndPr/>
           <w:sdtContent>
             <w:r>
               <w:rPr>
@@ -15639,7 +15859,6 @@
             <w:dataBinding w:prefixMappings="xmlns:ns0='http://purl.org/dc/elements/1.1/' xmlns:ns1='http://schemas.openxmlformats.org/package/2006/metadata/core-properties' " w:xpath="/ns1:coreProperties[1]/ns0:title[1]" w:storeItemID="{6C3C8BC8-F283-45AE-878A-BAB7291924A1}"/>
             <w:text/>
           </w:sdtPr>
-          <w:sdtEndPr/>
           <w:sdtContent>
             <w:r>
               <w:rPr>
@@ -22688,30 +22907,6 @@
 </file>
 
 <file path=customXml/item1.xml><?xml version="1.0" encoding="utf-8"?>
-<p:properties xmlns:p="http://schemas.microsoft.com/office/2006/metadata/properties" xmlns:xsi="http://www.w3.org/2001/XMLSchema-instance" xmlns:pc="http://schemas.microsoft.com/office/infopath/2007/PartnerControls">
-  <documentManagement>
-    <TaxCatchAll xmlns="0e0560a2-5f28-40fd-a47f-413e3deae4f7" xsi:nil="true"/>
-    <WS_KM xmlns="0e0560a2-5f28-40fd-a47f-413e3deae4f7">false</WS_KM>
-    <TaxKeywordTaxHTField xmlns="0e0560a2-5f28-40fd-a47f-413e3deae4f7">
-      <Terms xmlns="http://schemas.microsoft.com/office/infopath/2007/PartnerControls"/>
-    </TaxKeywordTaxHTField>
-    <i51f003d86e044fa8787db0c1fd77971 xmlns="0e0560a2-5f28-40fd-a47f-413e3deae4f7">
-      <Terms xmlns="http://schemas.microsoft.com/office/infopath/2007/PartnerControls"/>
-    </i51f003d86e044fa8787db0c1fd77971>
-  </documentManagement>
-</p:properties>
-</file>
-
-<file path=customXml/item2.xml><?xml version="1.0" encoding="utf-8"?>
-<?mso-contentType ?>
-<FormTemplates xmlns="http://schemas.microsoft.com/sharepoint/v3/contenttype/forms">
-  <Display>DocumentLibraryForm</Display>
-  <Edit>DocumentLibraryForm</Edit>
-  <New>DocumentLibraryForm</New>
-</FormTemplates>
-</file>
-
-<file path=customXml/item3.xml><?xml version="1.0" encoding="utf-8"?>
 <ct:contentTypeSchema xmlns:ct="http://schemas.microsoft.com/office/2006/metadata/contentType" xmlns:ma="http://schemas.microsoft.com/office/2006/metadata/properties/metaAttributes" ct:_="" ma:_="" ma:contentTypeName="Groups W - Excel-Document" ma:contentTypeID="0x010100DACE969E22B341629A0B2268C68E1CD500CC8AAC02791EE74CAC94C8493B42B742" ma:contentTypeVersion="11" ma:contentTypeDescription="Content type used in default document library in Groups" ma:contentTypeScope="" ma:versionID="5d7c080574728c015dfae3dcebce2aef">
   <xsd:schema xmlns:xsd="http://www.w3.org/2001/XMLSchema" xmlns:xs="http://www.w3.org/2001/XMLSchema" xmlns:p="http://schemas.microsoft.com/office/2006/metadata/properties" xmlns:ns1="http://schemas.microsoft.com/sharepoint/v3" xmlns:ns2="0e0560a2-5f28-40fd-a47f-413e3deae4f7" targetNamespace="http://schemas.microsoft.com/office/2006/metadata/properties" ma:root="true" ma:fieldsID="93867e73bb4a37c55db3c6c9b98230eb" ns1:_="" ns2:_="">
     <xsd:import namespace="http://schemas.microsoft.com/sharepoint/v3"/>
@@ -22908,29 +23103,35 @@
 </ct:contentTypeSchema>
 </file>
 
-<file path=customXml/item4.xml><?xml version="1.0" encoding="utf-8"?>
+<file path=customXml/item2.xml><?xml version="1.0" encoding="utf-8"?>
+<p:properties xmlns:p="http://schemas.microsoft.com/office/2006/metadata/properties" xmlns:xsi="http://www.w3.org/2001/XMLSchema-instance" xmlns:pc="http://schemas.microsoft.com/office/infopath/2007/PartnerControls">
+  <documentManagement>
+    <TaxCatchAll xmlns="0e0560a2-5f28-40fd-a47f-413e3deae4f7" xsi:nil="true"/>
+    <WS_KM xmlns="0e0560a2-5f28-40fd-a47f-413e3deae4f7">false</WS_KM>
+    <TaxKeywordTaxHTField xmlns="0e0560a2-5f28-40fd-a47f-413e3deae4f7">
+      <Terms xmlns="http://schemas.microsoft.com/office/infopath/2007/PartnerControls"/>
+    </TaxKeywordTaxHTField>
+    <i51f003d86e044fa8787db0c1fd77971 xmlns="0e0560a2-5f28-40fd-a47f-413e3deae4f7">
+      <Terms xmlns="http://schemas.microsoft.com/office/infopath/2007/PartnerControls"/>
+    </i51f003d86e044fa8787db0c1fd77971>
+  </documentManagement>
+</p:properties>
+</file>
+
+<file path=customXml/item3.xml><?xml version="1.0" encoding="utf-8"?>
 <b:Sources xmlns:b="http://schemas.openxmlformats.org/officeDocument/2006/bibliography" xmlns="http://schemas.openxmlformats.org/officeDocument/2006/bibliography" SelectedStyle="\APASixthEditionOfficeOnline.xsl" StyleName="APA" Version="6"/>
 </file>
 
-<file path=customXml/itemProps1.xml><?xml version="1.0" encoding="utf-8"?>
-<ds:datastoreItem xmlns:ds="http://schemas.openxmlformats.org/officeDocument/2006/customXml" ds:itemID="{D287C92D-0CDA-4AFE-B5ED-EAE87598273D}">
-  <ds:schemaRefs>
-    <ds:schemaRef ds:uri="http://schemas.microsoft.com/office/2006/metadata/properties"/>
-    <ds:schemaRef ds:uri="http://schemas.microsoft.com/office/infopath/2007/PartnerControls"/>
-    <ds:schemaRef ds:uri="0e0560a2-5f28-40fd-a47f-413e3deae4f7"/>
-  </ds:schemaRefs>
-</ds:datastoreItem>
+<file path=customXml/item4.xml><?xml version="1.0" encoding="utf-8"?>
+<?mso-contentType ?>
+<FormTemplates xmlns="http://schemas.microsoft.com/sharepoint/v3/contenttype/forms">
+  <Display>DocumentLibraryForm</Display>
+  <Edit>DocumentLibraryForm</Edit>
+  <New>DocumentLibraryForm</New>
+</FormTemplates>
 </file>
 
-<file path=customXml/itemProps2.xml><?xml version="1.0" encoding="utf-8"?>
-<ds:datastoreItem xmlns:ds="http://schemas.openxmlformats.org/officeDocument/2006/customXml" ds:itemID="{1E409502-9054-4358-AD3A-5A920037FFA8}">
-  <ds:schemaRefs>
-    <ds:schemaRef ds:uri="http://schemas.microsoft.com/sharepoint/v3/contenttype/forms"/>
-  </ds:schemaRefs>
-</ds:datastoreItem>
-</file>
-
-<file path=customXml/itemProps3.xml><?xml version="1.0" encoding="utf-8"?>
+<file path=customXml/itemProps1.xml><?xml version="1.0" encoding="utf-8"?>
 <ds:datastoreItem xmlns:ds="http://schemas.openxmlformats.org/officeDocument/2006/customXml" ds:itemID="{AD940B15-30C2-411A-B03C-E267A2CA55C8}">
   <ds:schemaRefs>
     <ds:schemaRef ds:uri="http://schemas.microsoft.com/office/2006/metadata/contentType"/>
@@ -22949,10 +23150,28 @@
 </ds:datastoreItem>
 </file>
 
-<file path=customXml/itemProps4.xml><?xml version="1.0" encoding="utf-8"?>
+<file path=customXml/itemProps2.xml><?xml version="1.0" encoding="utf-8"?>
+<ds:datastoreItem xmlns:ds="http://schemas.openxmlformats.org/officeDocument/2006/customXml" ds:itemID="{D287C92D-0CDA-4AFE-B5ED-EAE87598273D}">
+  <ds:schemaRefs>
+    <ds:schemaRef ds:uri="http://schemas.microsoft.com/office/2006/metadata/properties"/>
+    <ds:schemaRef ds:uri="http://schemas.microsoft.com/office/infopath/2007/PartnerControls"/>
+    <ds:schemaRef ds:uri="0e0560a2-5f28-40fd-a47f-413e3deae4f7"/>
+  </ds:schemaRefs>
+</ds:datastoreItem>
+</file>
+
+<file path=customXml/itemProps3.xml><?xml version="1.0" encoding="utf-8"?>
 <ds:datastoreItem xmlns:ds="http://schemas.openxmlformats.org/officeDocument/2006/customXml" ds:itemID="{F962BF7A-8CD1-4023-AFF0-E7D060D4BFB2}">
   <ds:schemaRefs>
     <ds:schemaRef ds:uri="http://schemas.openxmlformats.org/officeDocument/2006/bibliography"/>
+  </ds:schemaRefs>
+</ds:datastoreItem>
+</file>
+
+<file path=customXml/itemProps4.xml><?xml version="1.0" encoding="utf-8"?>
+<ds:datastoreItem xmlns:ds="http://schemas.openxmlformats.org/officeDocument/2006/customXml" ds:itemID="{1E409502-9054-4358-AD3A-5A920037FFA8}">
+  <ds:schemaRefs>
+    <ds:schemaRef ds:uri="http://schemas.microsoft.com/sharepoint/v3/contenttype/forms"/>
   </ds:schemaRefs>
 </ds:datastoreItem>
 </file>

</xml_diff>